<commit_message>
Modified a file 'won_weekly_report.docx'
</commit_message>
<xml_diff>
--- a/doc/weekly_report/won_weekly_report.docx
+++ b/doc/weekly_report/won_weekly_report.docx
@@ -1334,6 +1334,1035 @@
           <w:rtl w:val="0"/>
         </w:rPr>
         <w:t xml:space="preserve">5. 지도 교수와의 논의 사항</w:t>
+      </w:r>
+    </w:p>
+    <w:p>
+      <w:pPr>
+        <w:contextualSpacing w:val="0"/>
+      </w:pPr>
+      <w:r>
+        <w:rPr>
+          <w:rtl w:val="0"/>
+        </w:rPr>
+      </w:r>
+    </w:p>
+    <w:p>
+      <w:pPr>
+        <w:contextualSpacing w:val="0"/>
+      </w:pPr>
+      <w:r>
+        <w:rPr>
+          <w:rtl w:val="0"/>
+        </w:rPr>
+      </w:r>
+    </w:p>
+    <w:p>
+      <w:pPr>
+        <w:contextualSpacing w:val="0"/>
+      </w:pPr>
+      <w:r>
+        <w:rPr>
+          <w:rtl w:val="0"/>
+        </w:rPr>
+      </w:r>
+    </w:p>
+    <w:p>
+      <w:pPr>
+        <w:contextualSpacing w:val="0"/>
+      </w:pPr>
+      <w:r>
+        <w:rPr>
+          <w:rtl w:val="0"/>
+        </w:rPr>
+      </w:r>
+    </w:p>
+    <w:p>
+      <w:pPr>
+        <w:contextualSpacing w:val="0"/>
+      </w:pPr>
+      <w:r>
+        <w:rPr>
+          <w:rtl w:val="0"/>
+        </w:rPr>
+      </w:r>
+    </w:p>
+    <w:p>
+      <w:pPr>
+        <w:contextualSpacing w:val="0"/>
+      </w:pPr>
+      <w:r>
+        <w:rPr>
+          <w:rtl w:val="0"/>
+        </w:rPr>
+      </w:r>
+    </w:p>
+    <w:p>
+      <w:pPr>
+        <w:contextualSpacing w:val="0"/>
+      </w:pPr>
+      <w:r>
+        <w:rPr>
+          <w:rtl w:val="0"/>
+        </w:rPr>
+      </w:r>
+    </w:p>
+    <w:p>
+      <w:pPr>
+        <w:contextualSpacing w:val="0"/>
+      </w:pPr>
+      <w:r>
+        <w:rPr>
+          <w:rtl w:val="0"/>
+        </w:rPr>
+      </w:r>
+    </w:p>
+    <w:p>
+      <w:pPr>
+        <w:contextualSpacing w:val="0"/>
+      </w:pPr>
+      <w:r>
+        <w:rPr>
+          <w:rtl w:val="0"/>
+        </w:rPr>
+      </w:r>
+    </w:p>
+    <w:p>
+      <w:pPr>
+        <w:contextualSpacing w:val="0"/>
+      </w:pPr>
+      <w:r>
+        <w:rPr>
+          <w:rtl w:val="0"/>
+        </w:rPr>
+      </w:r>
+    </w:p>
+    <w:p>
+      <w:pPr>
+        <w:contextualSpacing w:val="0"/>
+      </w:pPr>
+      <w:r>
+        <w:rPr>
+          <w:rtl w:val="0"/>
+        </w:rPr>
+      </w:r>
+    </w:p>
+    <w:p>
+      <w:pPr>
+        <w:contextualSpacing w:val="0"/>
+      </w:pPr>
+      <w:r>
+        <w:rPr>
+          <w:rtl w:val="0"/>
+        </w:rPr>
+      </w:r>
+    </w:p>
+    <w:p>
+      <w:pPr>
+        <w:contextualSpacing w:val="0"/>
+        <w:jc w:val="both"/>
+      </w:pPr>
+      <w:r>
+        <w:rPr>
+          <w:rFonts w:ascii="Malgun Gothic" w:cs="Malgun Gothic" w:eastAsia="Malgun Gothic" w:hAnsi="Malgun Gothic"/>
+          <w:sz w:val="24"/>
+          <w:szCs w:val="24"/>
+          <w:rtl w:val="0"/>
+        </w:rPr>
+        <w:t xml:space="preserve">     ⭘ </w:t>
+      </w:r>
+      <w:r>
+        <w:rPr>
+          <w:rFonts w:ascii="Malgun Gothic" w:cs="Malgun Gothic" w:eastAsia="Malgun Gothic" w:hAnsi="Malgun Gothic"/>
+          <w:b w:val="1"/>
+          <w:sz w:val="24"/>
+          <w:szCs w:val="24"/>
+          <w:rtl w:val="0"/>
+        </w:rPr>
+        <w:t xml:space="preserve">작  성  자</w:t>
+      </w:r>
+      <w:r>
+        <w:rPr>
+          <w:rFonts w:ascii="Malgun Gothic" w:cs="Malgun Gothic" w:eastAsia="Malgun Gothic" w:hAnsi="Malgun Gothic"/>
+          <w:sz w:val="24"/>
+          <w:szCs w:val="24"/>
+          <w:rtl w:val="0"/>
+        </w:rPr>
+        <w:t xml:space="preserve">  </w:t>
+        <w:tab/>
+      </w:r>
+      <w:r>
+        <w:rPr>
+          <w:rFonts w:ascii="Malgun Gothic" w:cs="Malgun Gothic" w:eastAsia="Malgun Gothic" w:hAnsi="Malgun Gothic"/>
+          <w:b w:val="1"/>
+          <w:sz w:val="24"/>
+          <w:szCs w:val="24"/>
+          <w:rtl w:val="0"/>
+        </w:rPr>
+        <w:t xml:space="preserve">&gt;</w:t>
+      </w:r>
+      <w:r>
+        <w:rPr>
+          <w:rFonts w:ascii="Malgun Gothic" w:cs="Malgun Gothic" w:eastAsia="Malgun Gothic" w:hAnsi="Malgun Gothic"/>
+          <w:sz w:val="24"/>
+          <w:szCs w:val="24"/>
+          <w:rtl w:val="0"/>
+        </w:rPr>
+        <w:t xml:space="preserve"> 원 용 률</w:t>
+      </w:r>
+    </w:p>
+    <w:p>
+      <w:pPr>
+        <w:contextualSpacing w:val="0"/>
+        <w:jc w:val="both"/>
+      </w:pPr>
+      <w:r>
+        <w:rPr>
+          <w:rFonts w:ascii="Malgun Gothic" w:cs="Malgun Gothic" w:eastAsia="Malgun Gothic" w:hAnsi="Malgun Gothic"/>
+          <w:sz w:val="24"/>
+          <w:szCs w:val="24"/>
+          <w:rtl w:val="0"/>
+        </w:rPr>
+        <w:t xml:space="preserve">     ⭘ </w:t>
+      </w:r>
+      <w:r>
+        <w:rPr>
+          <w:rFonts w:ascii="Malgun Gothic" w:cs="Malgun Gothic" w:eastAsia="Malgun Gothic" w:hAnsi="Malgun Gothic"/>
+          <w:b w:val="1"/>
+          <w:sz w:val="24"/>
+          <w:szCs w:val="24"/>
+          <w:rtl w:val="0"/>
+        </w:rPr>
+        <w:t xml:space="preserve">작  성  일</w:t>
+      </w:r>
+      <w:r>
+        <w:rPr>
+          <w:rFonts w:ascii="Malgun Gothic" w:cs="Malgun Gothic" w:eastAsia="Malgun Gothic" w:hAnsi="Malgun Gothic"/>
+          <w:sz w:val="24"/>
+          <w:szCs w:val="24"/>
+          <w:rtl w:val="0"/>
+        </w:rPr>
+        <w:t xml:space="preserve">  </w:t>
+        <w:tab/>
+      </w:r>
+      <w:r>
+        <w:rPr>
+          <w:rFonts w:ascii="Malgun Gothic" w:cs="Malgun Gothic" w:eastAsia="Malgun Gothic" w:hAnsi="Malgun Gothic"/>
+          <w:b w:val="1"/>
+          <w:sz w:val="24"/>
+          <w:szCs w:val="24"/>
+          <w:rtl w:val="0"/>
+        </w:rPr>
+        <w:t xml:space="preserve">&gt;</w:t>
+      </w:r>
+      <w:r>
+        <w:rPr>
+          <w:rFonts w:ascii="Malgun Gothic" w:cs="Malgun Gothic" w:eastAsia="Malgun Gothic" w:hAnsi="Malgun Gothic"/>
+          <w:sz w:val="24"/>
+          <w:szCs w:val="24"/>
+          <w:rtl w:val="0"/>
+        </w:rPr>
+        <w:t xml:space="preserve"> 16.06.07</w:t>
+      </w:r>
+    </w:p>
+    <w:p>
+      <w:pPr>
+        <w:contextualSpacing w:val="0"/>
+        <w:jc w:val="both"/>
+      </w:pPr>
+      <w:r>
+        <w:rPr>
+          <w:rFonts w:ascii="Malgun Gothic" w:cs="Malgun Gothic" w:eastAsia="Malgun Gothic" w:hAnsi="Malgun Gothic"/>
+          <w:sz w:val="24"/>
+          <w:szCs w:val="24"/>
+          <w:rtl w:val="0"/>
+        </w:rPr>
+        <w:t xml:space="preserve">     ⭘ </w:t>
+      </w:r>
+      <w:r>
+        <w:rPr>
+          <w:rFonts w:ascii="Malgun Gothic" w:cs="Malgun Gothic" w:eastAsia="Malgun Gothic" w:hAnsi="Malgun Gothic"/>
+          <w:b w:val="1"/>
+          <w:sz w:val="24"/>
+          <w:szCs w:val="24"/>
+          <w:rtl w:val="0"/>
+        </w:rPr>
+        <w:t xml:space="preserve">팀       명</w:t>
+      </w:r>
+      <w:r>
+        <w:rPr>
+          <w:rFonts w:ascii="Malgun Gothic" w:cs="Malgun Gothic" w:eastAsia="Malgun Gothic" w:hAnsi="Malgun Gothic"/>
+          <w:sz w:val="24"/>
+          <w:szCs w:val="24"/>
+          <w:rtl w:val="0"/>
+        </w:rPr>
+        <w:t xml:space="preserve"> </w:t>
+        <w:tab/>
+      </w:r>
+      <w:r>
+        <w:rPr>
+          <w:rFonts w:ascii="Malgun Gothic" w:cs="Malgun Gothic" w:eastAsia="Malgun Gothic" w:hAnsi="Malgun Gothic"/>
+          <w:b w:val="1"/>
+          <w:sz w:val="24"/>
+          <w:szCs w:val="24"/>
+          <w:rtl w:val="0"/>
+        </w:rPr>
+        <w:t xml:space="preserve">&gt;</w:t>
+      </w:r>
+      <w:r>
+        <w:rPr>
+          <w:rFonts w:ascii="Malgun Gothic" w:cs="Malgun Gothic" w:eastAsia="Malgun Gothic" w:hAnsi="Malgun Gothic"/>
+          <w:sz w:val="24"/>
+          <w:szCs w:val="24"/>
+          <w:rtl w:val="0"/>
+        </w:rPr>
+        <w:t xml:space="preserve"> SPACE LOG</w:t>
+      </w:r>
+    </w:p>
+    <w:p>
+      <w:pPr>
+        <w:contextualSpacing w:val="0"/>
+        <w:jc w:val="both"/>
+      </w:pPr>
+      <w:r>
+        <w:rPr>
+          <w:rFonts w:ascii="Malgun Gothic" w:cs="Malgun Gothic" w:eastAsia="Malgun Gothic" w:hAnsi="Malgun Gothic"/>
+          <w:sz w:val="24"/>
+          <w:szCs w:val="24"/>
+          <w:rtl w:val="0"/>
+        </w:rPr>
+        <w:t xml:space="preserve">     ⭘ </w:t>
+      </w:r>
+      <w:r>
+        <w:rPr>
+          <w:rFonts w:ascii="Malgun Gothic" w:cs="Malgun Gothic" w:eastAsia="Malgun Gothic" w:hAnsi="Malgun Gothic"/>
+          <w:b w:val="1"/>
+          <w:sz w:val="24"/>
+          <w:szCs w:val="24"/>
+          <w:rtl w:val="0"/>
+        </w:rPr>
+        <w:t xml:space="preserve">프로젝트명</w:t>
+      </w:r>
+      <w:r>
+        <w:rPr>
+          <w:rFonts w:ascii="Malgun Gothic" w:cs="Malgun Gothic" w:eastAsia="Malgun Gothic" w:hAnsi="Malgun Gothic"/>
+          <w:sz w:val="24"/>
+          <w:szCs w:val="24"/>
+          <w:rtl w:val="0"/>
+        </w:rPr>
+        <w:tab/>
+      </w:r>
+      <w:r>
+        <w:rPr>
+          <w:rFonts w:ascii="Malgun Gothic" w:cs="Malgun Gothic" w:eastAsia="Malgun Gothic" w:hAnsi="Malgun Gothic"/>
+          <w:b w:val="1"/>
+          <w:sz w:val="24"/>
+          <w:szCs w:val="24"/>
+          <w:rtl w:val="0"/>
+        </w:rPr>
+        <w:t xml:space="preserve">&gt;</w:t>
+      </w:r>
+      <w:r>
+        <w:rPr>
+          <w:rFonts w:ascii="Malgun Gothic" w:cs="Malgun Gothic" w:eastAsia="Malgun Gothic" w:hAnsi="Malgun Gothic"/>
+          <w:sz w:val="24"/>
+          <w:szCs w:val="24"/>
+          <w:rtl w:val="0"/>
+        </w:rPr>
+        <w:t xml:space="preserve"> SPACE LOG</w:t>
+      </w:r>
+    </w:p>
+    <w:p>
+      <w:pPr>
+        <w:contextualSpacing w:val="0"/>
+        <w:jc w:val="both"/>
+      </w:pPr>
+      <w:r>
+        <w:rPr>
+          <w:rFonts w:ascii="Malgun Gothic" w:cs="Malgun Gothic" w:eastAsia="Malgun Gothic" w:hAnsi="Malgun Gothic"/>
+          <w:sz w:val="24"/>
+          <w:szCs w:val="24"/>
+          <w:rtl w:val="0"/>
+        </w:rPr>
+        <w:t xml:space="preserve">     ⭘ </w:t>
+      </w:r>
+      <w:r>
+        <w:rPr>
+          <w:rFonts w:ascii="Malgun Gothic" w:cs="Malgun Gothic" w:eastAsia="Malgun Gothic" w:hAnsi="Malgun Gothic"/>
+          <w:b w:val="1"/>
+          <w:sz w:val="24"/>
+          <w:szCs w:val="24"/>
+          <w:rtl w:val="0"/>
+        </w:rPr>
+        <w:t xml:space="preserve">지 도 교 수</w:t>
+      </w:r>
+      <w:r>
+        <w:rPr>
+          <w:rFonts w:ascii="Malgun Gothic" w:cs="Malgun Gothic" w:eastAsia="Malgun Gothic" w:hAnsi="Malgun Gothic"/>
+          <w:sz w:val="24"/>
+          <w:szCs w:val="24"/>
+          <w:rtl w:val="0"/>
+        </w:rPr>
+        <w:t xml:space="preserve"> </w:t>
+        <w:tab/>
+      </w:r>
+      <w:r>
+        <w:rPr>
+          <w:rFonts w:ascii="Malgun Gothic" w:cs="Malgun Gothic" w:eastAsia="Malgun Gothic" w:hAnsi="Malgun Gothic"/>
+          <w:b w:val="1"/>
+          <w:sz w:val="24"/>
+          <w:szCs w:val="24"/>
+          <w:rtl w:val="0"/>
+        </w:rPr>
+        <w:t xml:space="preserve">&gt;</w:t>
+      </w:r>
+      <w:r>
+        <w:rPr>
+          <w:rFonts w:ascii="Malgun Gothic" w:cs="Malgun Gothic" w:eastAsia="Malgun Gothic" w:hAnsi="Malgun Gothic"/>
+          <w:sz w:val="24"/>
+          <w:szCs w:val="24"/>
+          <w:rtl w:val="0"/>
+        </w:rPr>
+        <w:t xml:space="preserve"> 박희민 교수님</w:t>
+      </w:r>
+    </w:p>
+    <w:p>
+      <w:pPr>
+        <w:contextualSpacing w:val="0"/>
+        <w:jc w:val="both"/>
+      </w:pPr>
+      <w:r>
+        <w:rPr>
+          <w:rFonts w:ascii="Malgun Gothic" w:cs="Malgun Gothic" w:eastAsia="Malgun Gothic" w:hAnsi="Malgun Gothic"/>
+          <w:sz w:val="24"/>
+          <w:szCs w:val="24"/>
+          <w:rtl w:val="0"/>
+        </w:rPr>
+        <w:t xml:space="preserve">     ⭘ </w:t>
+      </w:r>
+      <w:r>
+        <w:rPr>
+          <w:rFonts w:ascii="Malgun Gothic" w:cs="Malgun Gothic" w:eastAsia="Malgun Gothic" w:hAnsi="Malgun Gothic"/>
+          <w:b w:val="1"/>
+          <w:sz w:val="24"/>
+          <w:szCs w:val="24"/>
+          <w:rtl w:val="0"/>
+        </w:rPr>
+        <w:t xml:space="preserve">작 업 기 간</w:t>
+      </w:r>
+      <w:r>
+        <w:rPr>
+          <w:rFonts w:ascii="Malgun Gothic" w:cs="Malgun Gothic" w:eastAsia="Malgun Gothic" w:hAnsi="Malgun Gothic"/>
+          <w:sz w:val="24"/>
+          <w:szCs w:val="24"/>
+          <w:rtl w:val="0"/>
+        </w:rPr>
+        <w:tab/>
+      </w:r>
+      <w:r>
+        <w:rPr>
+          <w:rFonts w:ascii="Malgun Gothic" w:cs="Malgun Gothic" w:eastAsia="Malgun Gothic" w:hAnsi="Malgun Gothic"/>
+          <w:b w:val="1"/>
+          <w:sz w:val="24"/>
+          <w:szCs w:val="24"/>
+          <w:rtl w:val="0"/>
+        </w:rPr>
+        <w:t xml:space="preserve">&gt;</w:t>
+      </w:r>
+      <w:r>
+        <w:rPr>
+          <w:rFonts w:ascii="Malgun Gothic" w:cs="Malgun Gothic" w:eastAsia="Malgun Gothic" w:hAnsi="Malgun Gothic"/>
+          <w:sz w:val="24"/>
+          <w:szCs w:val="24"/>
+          <w:rtl w:val="0"/>
+        </w:rPr>
+        <w:t xml:space="preserve"> 16.06.02 ~16.06.07</w:t>
+      </w:r>
+    </w:p>
+    <w:p>
+      <w:pPr>
+        <w:contextualSpacing w:val="0"/>
+      </w:pPr>
+      <w:r>
+        <w:rPr>
+          <w:rtl w:val="0"/>
+        </w:rPr>
+      </w:r>
+    </w:p>
+    <w:p>
+      <w:pPr>
+        <w:contextualSpacing w:val="0"/>
+      </w:pPr>
+      <w:r>
+        <w:rPr>
+          <w:rtl w:val="0"/>
+        </w:rPr>
+      </w:r>
+    </w:p>
+    <w:p>
+      <w:pPr>
+        <w:contextualSpacing w:val="0"/>
+      </w:pPr>
+      <w:r>
+        <w:rPr>
+          <w:rFonts w:ascii="Malgun Gothic" w:cs="Malgun Gothic" w:eastAsia="Malgun Gothic" w:hAnsi="Malgun Gothic"/>
+          <w:b w:val="1"/>
+          <w:sz w:val="24"/>
+          <w:szCs w:val="24"/>
+          <w:rtl w:val="0"/>
+        </w:rPr>
+        <w:t xml:space="preserve">     1. 지난 작업 내용</w:t>
+      </w:r>
+    </w:p>
+    <w:p>
+      <w:pPr>
+        <w:ind w:left="0" w:firstLine="0"/>
+        <w:contextualSpacing w:val="0"/>
+      </w:pPr>
+      <w:r>
+        <w:rPr>
+          <w:rtl w:val="0"/>
+        </w:rPr>
+      </w:r>
+    </w:p>
+    <w:p>
+      <w:pPr>
+        <w:ind w:left="720" w:firstLine="0"/>
+        <w:contextualSpacing w:val="0"/>
+      </w:pPr>
+      <w:r>
+        <w:rPr>
+          <w:rFonts w:ascii="Malgun Gothic" w:cs="Malgun Gothic" w:eastAsia="Malgun Gothic" w:hAnsi="Malgun Gothic"/>
+          <w:b w:val="1"/>
+          <w:rtl w:val="0"/>
+        </w:rPr>
+        <w:t xml:space="preserve">&gt;</w:t>
+      </w:r>
+      <w:r>
+        <w:rPr>
+          <w:rFonts w:ascii="Malgun Gothic" w:cs="Malgun Gothic" w:eastAsia="Malgun Gothic" w:hAnsi="Malgun Gothic"/>
+          <w:rtl w:val="0"/>
+        </w:rPr>
+        <w:t xml:space="preserve"> 회원 가입 및 로그인 폼 작성(index.html page) 및 서버와 통신 테스트 (</w:t>
+      </w:r>
+      <w:r>
+        <w:rPr>
+          <w:rFonts w:ascii="Malgun Gothic" w:cs="Malgun Gothic" w:eastAsia="Malgun Gothic" w:hAnsi="Malgun Gothic"/>
+          <w:b w:val="1"/>
+          <w:rtl w:val="0"/>
+        </w:rPr>
+        <w:t xml:space="preserve">100%</w:t>
+      </w:r>
+      <w:r>
+        <w:rPr>
+          <w:rFonts w:ascii="Malgun Gothic" w:cs="Malgun Gothic" w:eastAsia="Malgun Gothic" w:hAnsi="Malgun Gothic"/>
+          <w:rtl w:val="0"/>
+        </w:rPr>
+        <w:t xml:space="preserve">)</w:t>
+      </w:r>
+    </w:p>
+    <w:p>
+      <w:pPr>
+        <w:ind w:left="720" w:firstLine="0"/>
+        <w:contextualSpacing w:val="0"/>
+      </w:pPr>
+      <w:r>
+        <w:rPr>
+          <w:rFonts w:ascii="Malgun Gothic" w:cs="Malgun Gothic" w:eastAsia="Malgun Gothic" w:hAnsi="Malgun Gothic"/>
+          <w:b w:val="1"/>
+          <w:rtl w:val="0"/>
+        </w:rPr>
+        <w:t xml:space="preserve">&gt; index.html과 main.html 페이지 간의 값 전달(username) 확인 및 서버와의 </w:t>
+      </w:r>
+    </w:p>
+    <w:p>
+      <w:pPr>
+        <w:ind w:left="720" w:firstLine="0"/>
+        <w:contextualSpacing w:val="0"/>
+      </w:pPr>
+      <w:r>
+        <w:rPr>
+          <w:rFonts w:ascii="Malgun Gothic" w:cs="Malgun Gothic" w:eastAsia="Malgun Gothic" w:hAnsi="Malgun Gothic"/>
+          <w:b w:val="1"/>
+          <w:rtl w:val="0"/>
+        </w:rPr>
+        <w:t xml:space="preserve">  테스트 완료</w:t>
+      </w:r>
+    </w:p>
+    <w:p>
+      <w:pPr>
+        <w:contextualSpacing w:val="0"/>
+      </w:pPr>
+      <w:r>
+        <w:rPr>
+          <w:rtl w:val="0"/>
+        </w:rPr>
+      </w:r>
+    </w:p>
+    <w:p>
+      <w:pPr>
+        <w:contextualSpacing w:val="0"/>
+      </w:pPr>
+      <w:r>
+        <w:rPr>
+          <w:rFonts w:ascii="Malgun Gothic" w:cs="Malgun Gothic" w:eastAsia="Malgun Gothic" w:hAnsi="Malgun Gothic"/>
+          <w:rtl w:val="0"/>
+        </w:rPr>
+        <w:t xml:space="preserve">     </w:t>
+      </w:r>
+      <w:r>
+        <w:rPr>
+          <w:rFonts w:ascii="Malgun Gothic" w:cs="Malgun Gothic" w:eastAsia="Malgun Gothic" w:hAnsi="Malgun Gothic"/>
+          <w:b w:val="1"/>
+          <w:sz w:val="24"/>
+          <w:szCs w:val="24"/>
+          <w:rtl w:val="0"/>
+        </w:rPr>
+        <w:t xml:space="preserve">2. 지난 작업 성과</w:t>
+      </w:r>
+    </w:p>
+    <w:p>
+      <w:pPr>
+        <w:contextualSpacing w:val="0"/>
+      </w:pPr>
+      <w:r>
+        <w:rPr>
+          <w:rtl w:val="0"/>
+        </w:rPr>
+      </w:r>
+    </w:p>
+    <w:p>
+      <w:pPr>
+        <w:contextualSpacing w:val="0"/>
+      </w:pPr>
+      <w:r>
+        <w:rPr>
+          <w:rFonts w:ascii="Malgun Gothic" w:cs="Malgun Gothic" w:eastAsia="Malgun Gothic" w:hAnsi="Malgun Gothic"/>
+          <w:rtl w:val="0"/>
+        </w:rPr>
+        <w:tab/>
+        <w:t xml:space="preserve">&gt; 페이지 유지 문제 해결 완료</w:t>
+      </w:r>
+    </w:p>
+    <w:p>
+      <w:pPr>
+        <w:contextualSpacing w:val="0"/>
+      </w:pPr>
+      <w:r>
+        <w:rPr>
+          <w:rFonts w:ascii="Malgun Gothic" w:cs="Malgun Gothic" w:eastAsia="Malgun Gothic" w:hAnsi="Malgun Gothic"/>
+          <w:rtl w:val="0"/>
+        </w:rPr>
+        <w:tab/>
+      </w:r>
+      <w:r>
+        <w:rPr>
+          <w:rFonts w:ascii="Malgun Gothic" w:cs="Malgun Gothic" w:eastAsia="Malgun Gothic" w:hAnsi="Malgun Gothic"/>
+          <w:b w:val="1"/>
+          <w:rtl w:val="0"/>
+        </w:rPr>
+        <w:t xml:space="preserve">&gt;</w:t>
+      </w:r>
+      <w:r>
+        <w:rPr>
+          <w:rFonts w:ascii="Malgun Gothic" w:cs="Malgun Gothic" w:eastAsia="Malgun Gothic" w:hAnsi="Malgun Gothic"/>
+          <w:rtl w:val="0"/>
+        </w:rPr>
+        <w:t xml:space="preserve"> 중복 로그인 관련 테스트 완료</w:t>
+        <w:tab/>
+      </w:r>
+    </w:p>
+    <w:p>
+      <w:pPr>
+        <w:ind w:firstLine="720"/>
+        <w:contextualSpacing w:val="0"/>
+      </w:pPr>
+      <w:r>
+        <w:rPr>
+          <w:rFonts w:ascii="Malgun Gothic" w:cs="Malgun Gothic" w:eastAsia="Malgun Gothic" w:hAnsi="Malgun Gothic"/>
+          <w:b w:val="1"/>
+          <w:rtl w:val="0"/>
+        </w:rPr>
+        <w:t xml:space="preserve">&gt;</w:t>
+      </w:r>
+      <w:r>
+        <w:rPr>
+          <w:rFonts w:ascii="Malgun Gothic" w:cs="Malgun Gothic" w:eastAsia="Malgun Gothic" w:hAnsi="Malgun Gothic"/>
+          <w:rtl w:val="0"/>
+        </w:rPr>
+        <w:t xml:space="preserve"> 로그 아웃 관련 서버와의 통신 테스트 완료</w:t>
+      </w:r>
+    </w:p>
+    <w:p>
+      <w:pPr>
+        <w:ind w:firstLine="720"/>
+        <w:contextualSpacing w:val="0"/>
+      </w:pPr>
+      <w:r>
+        <w:rPr>
+          <w:rtl w:val="0"/>
+        </w:rPr>
+      </w:r>
+    </w:p>
+    <w:p>
+      <w:pPr>
+        <w:contextualSpacing w:val="0"/>
+        <w:jc w:val="both"/>
+      </w:pPr>
+      <w:r>
+        <w:rPr>
+          <w:rFonts w:ascii="Impact" w:cs="Impact" w:eastAsia="Impact" w:hAnsi="Impact"/>
+          <w:rtl w:val="0"/>
+        </w:rPr>
+        <w:t xml:space="preserve">  </w:t>
+      </w:r>
+      <w:r>
+        <w:rPr>
+          <w:rFonts w:ascii="Impact" w:cs="Impact" w:eastAsia="Impact" w:hAnsi="Impact"/>
+          <w:sz w:val="24"/>
+          <w:szCs w:val="24"/>
+          <w:rtl w:val="0"/>
+        </w:rPr>
+        <w:t xml:space="preserve">      </w:t>
+      </w:r>
+      <w:r>
+        <w:rPr>
+          <w:rFonts w:ascii="Malgun Gothic" w:cs="Malgun Gothic" w:eastAsia="Malgun Gothic" w:hAnsi="Malgun Gothic"/>
+          <w:b w:val="1"/>
+          <w:sz w:val="24"/>
+          <w:szCs w:val="24"/>
+          <w:rtl w:val="0"/>
+        </w:rPr>
+        <w:t xml:space="preserve">3. 지난 작업 상의 문제점</w:t>
+      </w:r>
+    </w:p>
+    <w:p>
+      <w:pPr>
+        <w:contextualSpacing w:val="0"/>
+        <w:jc w:val="both"/>
+      </w:pPr>
+      <w:r>
+        <w:rPr>
+          <w:rtl w:val="0"/>
+        </w:rPr>
+      </w:r>
+    </w:p>
+    <w:p>
+      <w:pPr>
+        <w:ind w:left="690" w:firstLine="0"/>
+        <w:contextualSpacing w:val="0"/>
+        <w:jc w:val="both"/>
+      </w:pPr>
+      <w:r>
+        <w:rPr>
+          <w:rFonts w:ascii="Malgun Gothic" w:cs="Malgun Gothic" w:eastAsia="Malgun Gothic" w:hAnsi="Malgun Gothic"/>
+          <w:b w:val="1"/>
+          <w:rtl w:val="0"/>
+        </w:rPr>
+        <w:tab/>
+        <w:t xml:space="preserve">&gt;</w:t>
+      </w:r>
+      <w:r>
+        <w:rPr>
+          <w:rFonts w:ascii="Malgun Gothic" w:cs="Malgun Gothic" w:eastAsia="Malgun Gothic" w:hAnsi="Malgun Gothic"/>
+          <w:rtl w:val="0"/>
+        </w:rPr>
+        <w:t xml:space="preserve"> 페이지 간의 값을 전달 하는 방식이 url을 통한 값 전달 방식이라는 것을 확인한</w:t>
+      </w:r>
+    </w:p>
+    <w:p>
+      <w:pPr>
+        <w:ind w:left="690" w:firstLine="0"/>
+        <w:contextualSpacing w:val="0"/>
+        <w:jc w:val="both"/>
+      </w:pPr>
+      <w:r>
+        <w:rPr>
+          <w:rFonts w:ascii="Malgun Gothic" w:cs="Malgun Gothic" w:eastAsia="Malgun Gothic" w:hAnsi="Malgun Gothic"/>
+          <w:rtl w:val="0"/>
+        </w:rPr>
+        <w:t xml:space="preserve">  후 그에 따른 코드를 작성 하였으나 url 자체를 main.html에서 받고 split 하는 과정</w:t>
+      </w:r>
+    </w:p>
+    <w:p>
+      <w:pPr>
+        <w:ind w:left="690" w:firstLine="0"/>
+        <w:contextualSpacing w:val="0"/>
+        <w:jc w:val="both"/>
+      </w:pPr>
+      <w:r>
+        <w:rPr>
+          <w:rFonts w:ascii="Malgun Gothic" w:cs="Malgun Gothic" w:eastAsia="Malgun Gothic" w:hAnsi="Malgun Gothic"/>
+          <w:rtl w:val="0"/>
+        </w:rPr>
+        <w:t xml:space="preserve">  에서 계속하여 문제가 발생, 이 문제를 해결하기 위해 오랜 시간이 낭비 됨. </w:t>
+      </w:r>
+    </w:p>
+    <w:p>
+      <w:pPr>
+        <w:ind w:left="690" w:firstLine="0"/>
+        <w:contextualSpacing w:val="0"/>
+        <w:jc w:val="both"/>
+      </w:pPr>
+      <w:r>
+        <w:rPr>
+          <w:rFonts w:ascii="Malgun Gothic" w:cs="Malgun Gothic" w:eastAsia="Malgun Gothic" w:hAnsi="Malgun Gothic"/>
+          <w:rtl w:val="0"/>
+        </w:rPr>
+        <w:t xml:space="preserve">   따라서 페이지 간의 값 전달 방식(html page to html page or html page to iframe</w:t>
+      </w:r>
+    </w:p>
+    <w:p>
+      <w:pPr>
+        <w:ind w:left="690" w:firstLine="0"/>
+        <w:contextualSpacing w:val="0"/>
+        <w:jc w:val="both"/>
+      </w:pPr>
+      <w:r>
+        <w:rPr>
+          <w:rFonts w:ascii="Malgun Gothic" w:cs="Malgun Gothic" w:eastAsia="Malgun Gothic" w:hAnsi="Malgun Gothic"/>
+          <w:rtl w:val="0"/>
+        </w:rPr>
+        <w:t xml:space="preserve">  page)에 대하여 명확한 이해를 바탕으로 코드 작성을 하여야 함. </w:t>
+      </w:r>
+    </w:p>
+    <w:p>
+      <w:pPr>
+        <w:ind w:left="690" w:firstLine="0"/>
+        <w:contextualSpacing w:val="0"/>
+        <w:jc w:val="both"/>
+      </w:pPr>
+      <w:r>
+        <w:rPr>
+          <w:rFonts w:ascii="Malgun Gothic" w:cs="Malgun Gothic" w:eastAsia="Malgun Gothic" w:hAnsi="Malgun Gothic"/>
+          <w:b w:val="1"/>
+          <w:rtl w:val="0"/>
+        </w:rPr>
+        <w:t xml:space="preserve">&gt;</w:t>
+      </w:r>
+      <w:r>
+        <w:rPr>
+          <w:rFonts w:ascii="Malgun Gothic" w:cs="Malgun Gothic" w:eastAsia="Malgun Gothic" w:hAnsi="Malgun Gothic"/>
+          <w:rtl w:val="0"/>
+        </w:rPr>
+        <w:t xml:space="preserve"> 서버 시스템의 하드 용량과 램 용량의 부족으로 인한 지속적인 다운 현상 발생. </w:t>
+      </w:r>
+    </w:p>
+    <w:p>
+      <w:pPr>
+        <w:ind w:left="690" w:firstLine="0"/>
+        <w:contextualSpacing w:val="0"/>
+        <w:jc w:val="both"/>
+      </w:pPr>
+      <w:r>
+        <w:rPr>
+          <w:rFonts w:ascii="Malgun Gothic" w:cs="Malgun Gothic" w:eastAsia="Malgun Gothic" w:hAnsi="Malgun Gothic"/>
+          <w:rtl w:val="0"/>
+        </w:rPr>
+        <w:t xml:space="preserve">   이에 따른 해결책 요망 </w:t>
+      </w:r>
+      <w:r>
+        <w:rPr>
+          <w:rtl w:val="0"/>
+        </w:rPr>
+      </w:r>
+    </w:p>
+    <w:p>
+      <w:pPr>
+        <w:ind w:left="690" w:firstLine="0"/>
+        <w:contextualSpacing w:val="0"/>
+        <w:jc w:val="both"/>
+      </w:pPr>
+      <w:r>
+        <w:rPr>
+          <w:rtl w:val="0"/>
+        </w:rPr>
+      </w:r>
+    </w:p>
+    <w:p>
+      <w:pPr>
+        <w:contextualSpacing w:val="0"/>
+      </w:pPr>
+      <w:r>
+        <w:rPr>
+          <w:rtl w:val="0"/>
+        </w:rPr>
+      </w:r>
+    </w:p>
+    <w:p>
+      <w:pPr>
+        <w:contextualSpacing w:val="0"/>
+      </w:pPr>
+      <w:r>
+        <w:rPr>
+          <w:rFonts w:ascii="Impact" w:cs="Impact" w:eastAsia="Impact" w:hAnsi="Impact"/>
+          <w:b w:val="1"/>
+          <w:rtl w:val="0"/>
+        </w:rPr>
+        <w:t xml:space="preserve">        </w:t>
+      </w:r>
+      <w:r>
+        <w:rPr>
+          <w:rFonts w:ascii="Malgun Gothic" w:cs="Malgun Gothic" w:eastAsia="Malgun Gothic" w:hAnsi="Malgun Gothic"/>
+          <w:b w:val="1"/>
+          <w:sz w:val="24"/>
+          <w:szCs w:val="24"/>
+          <w:rtl w:val="0"/>
+        </w:rPr>
+        <w:t xml:space="preserve">4. 앞으로 해야 할 작업 내용</w:t>
+      </w:r>
+    </w:p>
+    <w:p>
+      <w:pPr>
+        <w:contextualSpacing w:val="0"/>
+      </w:pPr>
+      <w:r>
+        <w:rPr>
+          <w:rFonts w:ascii="Malgun Gothic" w:cs="Malgun Gothic" w:eastAsia="Malgun Gothic" w:hAnsi="Malgun Gothic"/>
+          <w:sz w:val="12"/>
+          <w:szCs w:val="12"/>
+          <w:rtl w:val="0"/>
+        </w:rPr>
+        <w:t xml:space="preserve">      </w:t>
+        <w:tab/>
+      </w:r>
+      <w:r>
+        <w:rPr>
+          <w:rtl w:val="0"/>
+        </w:rPr>
+      </w:r>
+    </w:p>
+    <w:p>
+      <w:pPr>
+        <w:contextualSpacing w:val="0"/>
+      </w:pPr>
+      <w:r>
+        <w:rPr>
+          <w:rFonts w:ascii="Malgun Gothic" w:cs="Malgun Gothic" w:eastAsia="Malgun Gothic" w:hAnsi="Malgun Gothic"/>
+          <w:rtl w:val="0"/>
+        </w:rPr>
+        <w:tab/>
+      </w:r>
+      <w:r>
+        <w:rPr>
+          <w:rFonts w:ascii="Malgun Gothic" w:cs="Malgun Gothic" w:eastAsia="Malgun Gothic" w:hAnsi="Malgun Gothic"/>
+          <w:b w:val="1"/>
+          <w:rtl w:val="0"/>
+        </w:rPr>
+        <w:t xml:space="preserve">&gt;</w:t>
+      </w:r>
+      <w:r>
+        <w:rPr>
+          <w:rFonts w:ascii="Malgun Gothic" w:cs="Malgun Gothic" w:eastAsia="Malgun Gothic" w:hAnsi="Malgun Gothic"/>
+          <w:rtl w:val="0"/>
+        </w:rPr>
+        <w:t xml:space="preserve"> 행성 시스템 및 관련 UI 모듈 제작 </w:t>
+      </w:r>
+    </w:p>
+    <w:p>
+      <w:pPr>
+        <w:contextualSpacing w:val="0"/>
+      </w:pPr>
+      <w:r>
+        <w:rPr>
+          <w:rFonts w:ascii="Malgun Gothic" w:cs="Malgun Gothic" w:eastAsia="Malgun Gothic" w:hAnsi="Malgun Gothic"/>
+          <w:rtl w:val="0"/>
+        </w:rPr>
+        <w:tab/>
+        <w:t xml:space="preserve">&gt; 해당 위치에 따른 관련 이미지 띄우기 </w:t>
+      </w:r>
+    </w:p>
+    <w:p>
+      <w:pPr>
+        <w:contextualSpacing w:val="0"/>
+      </w:pPr>
+      <w:r>
+        <w:rPr>
+          <w:rtl w:val="0"/>
+        </w:rPr>
+      </w:r>
+    </w:p>
+    <w:p>
+      <w:pPr>
+        <w:contextualSpacing w:val="0"/>
+      </w:pPr>
+      <w:r>
+        <w:rPr>
+          <w:rFonts w:ascii="Malgun Gothic" w:cs="Malgun Gothic" w:eastAsia="Malgun Gothic" w:hAnsi="Malgun Gothic"/>
+          <w:rtl w:val="0"/>
+        </w:rPr>
+        <w:t xml:space="preserve">   </w:t>
+      </w:r>
+      <w:r>
+        <w:rPr>
+          <w:rFonts w:ascii="Malgun Gothic" w:cs="Malgun Gothic" w:eastAsia="Malgun Gothic" w:hAnsi="Malgun Gothic"/>
+          <w:sz w:val="24"/>
+          <w:szCs w:val="24"/>
+          <w:rtl w:val="0"/>
+        </w:rPr>
+        <w:t xml:space="preserve">  </w:t>
+      </w:r>
+      <w:r>
+        <w:rPr>
+          <w:rFonts w:ascii="Malgun Gothic" w:cs="Malgun Gothic" w:eastAsia="Malgun Gothic" w:hAnsi="Malgun Gothic"/>
+          <w:b w:val="1"/>
+          <w:sz w:val="24"/>
+          <w:szCs w:val="24"/>
+          <w:rtl w:val="0"/>
+        </w:rPr>
+        <w:t xml:space="preserve">5. 지도 교수와의 논의 사항</w:t>
+      </w:r>
+    </w:p>
+    <w:p>
+      <w:pPr>
+        <w:contextualSpacing w:val="0"/>
+      </w:pPr>
+      <w:r>
+        <w:rPr>
+          <w:rFonts w:ascii="Arial Unicode MS" w:cs="Arial Unicode MS" w:eastAsia="Arial Unicode MS" w:hAnsi="Arial Unicode MS"/>
+          <w:rtl w:val="0"/>
+        </w:rPr>
+        <w:tab/>
+        <w:t xml:space="preserve">&gt; 서버 관련 문제점에 대한 교수님 과의 논의 결과 </w:t>
+      </w:r>
+      <w:r>
+        <w:rPr>
+          <w:rtl w:val="0"/>
+        </w:rPr>
+        <w:t xml:space="preserve">EC2 instance</w:t>
+      </w:r>
+      <w:r>
+        <w:rPr>
+          <w:rFonts w:ascii="Arial Unicode MS" w:cs="Arial Unicode MS" w:eastAsia="Arial Unicode MS" w:hAnsi="Arial Unicode MS"/>
+          <w:rtl w:val="0"/>
+        </w:rPr>
+        <w:t xml:space="preserve"> 시스템의 업그레이드</w:t>
+      </w:r>
+    </w:p>
+    <w:p>
+      <w:pPr>
+        <w:contextualSpacing w:val="0"/>
+      </w:pPr>
+      <w:r>
+        <w:rPr>
+          <w:rFonts w:ascii="Arial Unicode MS" w:cs="Arial Unicode MS" w:eastAsia="Arial Unicode MS" w:hAnsi="Arial Unicode MS"/>
+          <w:rtl w:val="0"/>
+        </w:rPr>
+        <w:t xml:space="preserve">                또는 연구실 서버로 외부 포트를 뚫는 것에 대해 합의하였음.</w:t>
+      </w:r>
+      <w:r>
+        <w:rPr>
+          <w:rtl w:val="0"/>
+        </w:rPr>
+      </w:r>
+    </w:p>
+    <w:p>
+      <w:pPr>
+        <w:contextualSpacing w:val="0"/>
+      </w:pPr>
+      <w:r>
+        <w:rPr>
+          <w:rtl w:val="0"/>
+        </w:rPr>
       </w:r>
     </w:p>
     <w:p>

</xml_diff>